<commit_message>
Add pdf files for integration
</commit_message>
<xml_diff>
--- a/year1/second-semester/geg128/1. integration-notes.docx
+++ b/year1/second-semester/geg128/1. integration-notes.docx
@@ -26,7 +26,18 @@
           <w:szCs w:val="80"/>
           <w:u w:val="single"/>
         </w:rPr>
-        <w:t>Integration</w:t>
+        <w:t>I</w:t>
+      </w:r>
+      <w:r>
+        <w:rPr>
+          <w:rFonts w:ascii="Liberation Sans" w:hAnsi="Liberation Sans"/>
+          <w:b/>
+          <w:bCs/>
+          <w:sz w:val="80"/>
+          <w:szCs w:val="80"/>
+          <w:u w:val="single"/>
+        </w:rPr>
+        <w:t>NTEGRATION</w:t>
       </w:r>
     </w:p>
     <w:p>
@@ -67,9 +78,9 @@
       </w:pPr>
       <w:r>
         <w:rPr>
-          <w:rFonts w:ascii="Liberation Sans" w:hAnsi="Liberation Sans"/>
-          <w:sz w:val="22"/>
-          <w:szCs w:val="22"/>
+          <w:b w:val="false"/>
+          <w:bCs w:val="false"/>
+          <w:u w:val="none"/>
         </w:rPr>
       </w:r>
     </w:p>
@@ -108,11 +119,7 @@
         </w:rPr>
       </w:pPr>
       <w:r>
-        <w:rPr>
-          <w:rFonts w:ascii="Liberation Sans" w:hAnsi="Liberation Sans"/>
-          <w:sz w:val="22"/>
-          <w:szCs w:val="22"/>
-        </w:rPr>
+        <w:rPr/>
       </w:r>
       <m:oMathPara xmlns:m="http://schemas.openxmlformats.org/officeDocument/2006/math">
         <m:oMathParaPr>
@@ -243,11 +250,7 @@
         </w:rPr>
       </w:pPr>
       <w:r>
-        <w:rPr>
-          <w:rFonts w:ascii="Liberation Sans" w:hAnsi="Liberation Sans"/>
-          <w:sz w:val="22"/>
-          <w:szCs w:val="22"/>
-        </w:rPr>
+        <w:rPr/>
       </w:r>
       <m:oMathPara xmlns:m="http://schemas.openxmlformats.org/officeDocument/2006/math">
         <m:oMathParaPr>
@@ -421,11 +424,7 @@
         <w:t xml:space="preserve">If we find the derivative of </w:t>
       </w:r>
       <w:r>
-        <w:rPr>
-          <w:rFonts w:ascii="Liberation Sans" w:hAnsi="Liberation Sans"/>
-          <w:sz w:val="22"/>
-          <w:szCs w:val="22"/>
-        </w:rPr>
+        <w:rPr/>
       </w:r>
       <m:oMath xmlns:m="http://schemas.openxmlformats.org/officeDocument/2006/math">
         <m:sSup>
@@ -471,11 +470,7 @@
         </w:rPr>
       </w:pPr>
       <w:r>
-        <w:rPr>
-          <w:rFonts w:ascii="Liberation Sans" w:hAnsi="Liberation Sans"/>
-          <w:sz w:val="22"/>
-          <w:szCs w:val="22"/>
-        </w:rPr>
+        <w:rPr/>
       </w:r>
       <m:oMathPara xmlns:m="http://schemas.openxmlformats.org/officeDocument/2006/math">
         <m:oMathParaPr>
@@ -582,11 +577,7 @@
         <w:t xml:space="preserve">Now, if we find the integral of </w:t>
       </w:r>
       <w:r>
-        <w:rPr>
-          <w:rFonts w:ascii="Liberation Sans" w:hAnsi="Liberation Sans"/>
-          <w:sz w:val="22"/>
-          <w:szCs w:val="22"/>
-        </w:rPr>
+        <w:rPr/>
       </w:r>
       <m:oMath xmlns:m="http://schemas.openxmlformats.org/officeDocument/2006/math">
         <m:r>
@@ -638,11 +629,7 @@
         </w:rPr>
       </w:pPr>
       <w:r>
-        <w:rPr>
-          <w:rFonts w:ascii="Liberation Sans" w:hAnsi="Liberation Sans"/>
-          <w:sz w:val="22"/>
-          <w:szCs w:val="22"/>
-        </w:rPr>
+        <w:rPr/>
       </w:r>
       <m:oMathPara xmlns:m="http://schemas.openxmlformats.org/officeDocument/2006/math">
         <m:oMathParaPr>
@@ -819,11 +806,7 @@
         <w:t xml:space="preserve">1. </w:t>
       </w:r>
       <w:r>
-        <w:rPr>
-          <w:rFonts w:ascii="Liberation Sans" w:hAnsi="Liberation Sans"/>
-          <w:sz w:val="22"/>
-          <w:szCs w:val="22"/>
-        </w:rPr>
+        <w:rPr/>
       </w:r>
       <m:oMath xmlns:m="http://schemas.openxmlformats.org/officeDocument/2006/math">
         <m:sSup>
@@ -857,11 +840,7 @@
         <w:t xml:space="preserve"> Answer: </w:t>
       </w:r>
       <w:r>
-        <w:rPr>
-          <w:rFonts w:ascii="Liberation Sans" w:hAnsi="Liberation Sans"/>
-          <w:sz w:val="22"/>
-          <w:szCs w:val="22"/>
-        </w:rPr>
+        <w:rPr/>
       </w:r>
       <m:oMath xmlns:m="http://schemas.openxmlformats.org/officeDocument/2006/math">
         <m:f>
@@ -931,11 +910,7 @@
         <w:t xml:space="preserve">2. </w:t>
       </w:r>
       <w:r>
-        <w:rPr>
-          <w:rFonts w:ascii="Liberation Sans" w:hAnsi="Liberation Sans"/>
-          <w:sz w:val="22"/>
-          <w:szCs w:val="22"/>
-        </w:rPr>
+        <w:rPr/>
       </w:r>
       <m:oMath xmlns:m="http://schemas.openxmlformats.org/officeDocument/2006/math">
         <m:f>
@@ -969,11 +944,7 @@
         <w:t xml:space="preserve"> Answer: </w:t>
       </w:r>
       <w:r>
-        <w:rPr>
-          <w:rFonts w:ascii="Liberation Sans" w:hAnsi="Liberation Sans"/>
-          <w:sz w:val="22"/>
-          <w:szCs w:val="22"/>
-        </w:rPr>
+        <w:rPr/>
       </w:r>
       <m:oMath xmlns:m="http://schemas.openxmlformats.org/officeDocument/2006/math">
         <m:f>
@@ -1043,11 +1014,7 @@
         <w:t xml:space="preserve">3. </w:t>
       </w:r>
       <w:r>
-        <w:rPr>
-          <w:rFonts w:ascii="Liberation Sans" w:hAnsi="Liberation Sans"/>
-          <w:sz w:val="22"/>
-          <w:szCs w:val="22"/>
-        </w:rPr>
+        <w:rPr/>
       </w:r>
       <m:oMath xmlns:m="http://schemas.openxmlformats.org/officeDocument/2006/math">
         <m:r>
@@ -1087,11 +1054,7 @@
         <w:t xml:space="preserve"> Answer: </w:t>
       </w:r>
       <w:r>
-        <w:rPr>
-          <w:rFonts w:ascii="Liberation Sans" w:hAnsi="Liberation Sans"/>
-          <w:sz w:val="22"/>
-          <w:szCs w:val="22"/>
-        </w:rPr>
+        <w:rPr/>
       </w:r>
       <m:oMath xmlns:m="http://schemas.openxmlformats.org/officeDocument/2006/math">
         <m:r>
@@ -1193,11 +1156,7 @@
         </w:rPr>
       </w:pPr>
       <w:r>
-        <w:rPr>
-          <w:rFonts w:ascii="Liberation Sans" w:hAnsi="Liberation Sans"/>
-          <w:sz w:val="22"/>
-          <w:szCs w:val="22"/>
-        </w:rPr>
+        <w:rPr/>
       </w:r>
       <m:oMathPara xmlns:m="http://schemas.openxmlformats.org/officeDocument/2006/math">
         <m:oMathParaPr>
@@ -1272,11 +1231,7 @@
         </w:rPr>
       </w:pPr>
       <w:r>
-        <w:rPr>
-          <w:rFonts w:ascii="Liberation Sans" w:hAnsi="Liberation Sans"/>
-          <w:sz w:val="22"/>
-          <w:szCs w:val="22"/>
-        </w:rPr>
+        <w:rPr/>
       </w:r>
       <m:oMathPara xmlns:m="http://schemas.openxmlformats.org/officeDocument/2006/math">
         <m:oMathParaPr>
@@ -1388,11 +1343,7 @@
         <w:t xml:space="preserve">3. Find </w:t>
       </w:r>
       <w:r>
-        <w:rPr>
-          <w:rFonts w:ascii="Liberation Sans" w:hAnsi="Liberation Sans"/>
-          <w:sz w:val="22"/>
-          <w:szCs w:val="22"/>
-        </w:rPr>
+        <w:rPr/>
       </w:r>
       <m:oMath xmlns:m="http://schemas.openxmlformats.org/officeDocument/2006/math">
         <m:nary>
@@ -1457,11 +1408,7 @@
         <w:t xml:space="preserve"> Answer: </w:t>
       </w:r>
       <w:r>
-        <w:rPr>
-          <w:rFonts w:ascii="Liberation Sans" w:hAnsi="Liberation Sans"/>
-          <w:sz w:val="22"/>
-          <w:szCs w:val="22"/>
-        </w:rPr>
+        <w:rPr/>
       </w:r>
       <m:oMath xmlns:m="http://schemas.openxmlformats.org/officeDocument/2006/math">
         <m:f>
@@ -1770,11 +1717,7 @@
         </w:rPr>
       </w:pPr>
       <w:r>
-        <w:rPr>
-          <w:rFonts w:ascii="Liberation Sans" w:hAnsi="Liberation Sans"/>
-          <w:sz w:val="22"/>
-          <w:szCs w:val="22"/>
-        </w:rPr>
+        <w:rPr/>
       </w:r>
       <m:oMathPara xmlns:m="http://schemas.openxmlformats.org/officeDocument/2006/math">
         <m:oMathParaPr>
@@ -1946,11 +1889,7 @@
         </w:rPr>
       </w:pPr>
       <w:r>
-        <w:rPr>
-          <w:rFonts w:ascii="Liberation Sans" w:hAnsi="Liberation Sans"/>
-          <w:sz w:val="22"/>
-          <w:szCs w:val="22"/>
-        </w:rPr>
+        <w:rPr/>
       </w:r>
       <m:oMathPara xmlns:m="http://schemas.openxmlformats.org/officeDocument/2006/math">
         <m:oMathParaPr>
@@ -2084,11 +2023,7 @@
         <w:t xml:space="preserve">Example 7: </w:t>
       </w:r>
       <w:r>
-        <w:rPr>
-          <w:rFonts w:ascii="Liberation Sans" w:hAnsi="Liberation Sans"/>
-          <w:sz w:val="22"/>
-          <w:szCs w:val="22"/>
-        </w:rPr>
+        <w:rPr/>
       </w:r>
       <m:oMath xmlns:m="http://schemas.openxmlformats.org/officeDocument/2006/math">
         <m:nary>
@@ -2158,11 +2093,7 @@
         </w:rPr>
       </w:pPr>
       <w:r>
-        <w:rPr>
-          <w:rFonts w:ascii="Liberation Sans" w:hAnsi="Liberation Sans"/>
-          <w:sz w:val="22"/>
-          <w:szCs w:val="22"/>
-        </w:rPr>
+        <w:rPr/>
       </w:r>
       <m:oMathPara xmlns:m="http://schemas.openxmlformats.org/officeDocument/2006/math">
         <m:oMathParaPr>
@@ -2307,11 +2238,7 @@
         </w:rPr>
       </w:pPr>
       <w:r>
-        <w:rPr>
-          <w:rFonts w:ascii="Liberation Sans" w:hAnsi="Liberation Sans"/>
-          <w:sz w:val="22"/>
-          <w:szCs w:val="22"/>
-        </w:rPr>
+        <w:rPr/>
       </w:r>
       <m:oMath xmlns:m="http://schemas.openxmlformats.org/officeDocument/2006/math">
         <m:d>
@@ -2460,11 +2387,7 @@
         </w:rPr>
       </w:pPr>
       <w:r>
-        <w:rPr>
-          <w:rFonts w:ascii="Liberation Sans" w:hAnsi="Liberation Sans"/>
-          <w:sz w:val="22"/>
-          <w:szCs w:val="22"/>
-        </w:rPr>
+        <w:rPr/>
       </w:r>
       <m:oMathPara xmlns:m="http://schemas.openxmlformats.org/officeDocument/2006/math">
         <m:oMathParaPr>
@@ -2662,9 +2585,9 @@
       </w:pPr>
       <w:r>
         <w:rPr>
-          <w:rFonts w:ascii="Liberation Sans" w:hAnsi="Liberation Sans"/>
-          <w:sz w:val="22"/>
-          <w:szCs w:val="22"/>
+          <w:b w:val="false"/>
+          <w:bCs w:val="false"/>
+          <w:u w:val="none"/>
         </w:rPr>
       </w:r>
     </w:p>
@@ -2782,11 +2705,7 @@
         </w:rPr>
       </w:pPr>
       <w:r>
-        <w:rPr>
-          <w:rFonts w:ascii="Liberation Sans" w:hAnsi="Liberation Sans"/>
-          <w:sz w:val="22"/>
-          <w:szCs w:val="22"/>
-        </w:rPr>
+        <w:rPr/>
       </w:r>
       <m:oMathPara xmlns:m="http://schemas.openxmlformats.org/officeDocument/2006/math">
         <m:oMathParaPr>
@@ -2872,11 +2791,7 @@
         </w:rPr>
       </w:pPr>
       <w:r>
-        <w:rPr>
-          <w:rFonts w:ascii="Liberation Sans" w:hAnsi="Liberation Sans"/>
-          <w:sz w:val="22"/>
-          <w:szCs w:val="22"/>
-        </w:rPr>
+        <w:rPr/>
       </w:r>
       <m:oMathPara xmlns:m="http://schemas.openxmlformats.org/officeDocument/2006/math">
         <m:oMathParaPr>
@@ -2922,11 +2837,7 @@
         </w:rPr>
       </w:pPr>
       <w:r>
-        <w:rPr>
-          <w:rFonts w:ascii="Liberation Sans" w:hAnsi="Liberation Sans"/>
-          <w:sz w:val="22"/>
-          <w:szCs w:val="22"/>
-        </w:rPr>
+        <w:rPr/>
       </w:r>
       <m:oMathPara xmlns:m="http://schemas.openxmlformats.org/officeDocument/2006/math">
         <m:oMathParaPr>
@@ -2989,14 +2900,7 @@
         <w:t xml:space="preserve">Making </w:t>
       </w:r>
       <w:r>
-        <w:rPr>
-          <w:rFonts w:ascii="Liberation Sans" w:hAnsi="Liberation Sans"/>
-          <w:b w:val="false"/>
-          <w:bCs w:val="false"/>
-          <w:sz w:val="22"/>
-          <w:szCs w:val="22"/>
-          <w:u w:val="none"/>
-        </w:rPr>
+        <w:rPr/>
       </w:r>
       <m:oMath xmlns:m="http://schemas.openxmlformats.org/officeDocument/2006/math">
         <m:r>
@@ -3030,11 +2934,7 @@
         </w:rPr>
       </w:pPr>
       <w:r>
-        <w:rPr>
-          <w:rFonts w:ascii="Liberation Sans" w:hAnsi="Liberation Sans"/>
-          <w:sz w:val="22"/>
-          <w:szCs w:val="22"/>
-        </w:rPr>
+        <w:rPr/>
       </w:r>
       <m:oMathPara xmlns:m="http://schemas.openxmlformats.org/officeDocument/2006/math">
         <m:oMathParaPr>
@@ -3086,11 +2986,7 @@
         </w:rPr>
       </w:pPr>
       <w:r>
-        <w:rPr>
-          <w:rFonts w:ascii="Liberation Sans" w:hAnsi="Liberation Sans"/>
-          <w:sz w:val="22"/>
-          <w:szCs w:val="22"/>
-        </w:rPr>
+        <w:rPr/>
       </w:r>
       <m:oMathPara xmlns:m="http://schemas.openxmlformats.org/officeDocument/2006/math">
         <m:oMathParaPr>
@@ -3206,11 +3102,7 @@
         </w:rPr>
       </w:pPr>
       <w:r>
-        <w:rPr>
-          <w:rFonts w:ascii="Liberation Sans" w:hAnsi="Liberation Sans"/>
-          <w:sz w:val="22"/>
-          <w:szCs w:val="22"/>
-        </w:rPr>
+        <w:rPr/>
       </w:r>
       <m:oMathPara xmlns:m="http://schemas.openxmlformats.org/officeDocument/2006/math">
         <m:oMathParaPr>
@@ -3339,11 +3231,7 @@
         </w:rPr>
       </w:pPr>
       <w:r>
-        <w:rPr>
-          <w:rFonts w:ascii="Liberation Sans" w:hAnsi="Liberation Sans"/>
-          <w:sz w:val="22"/>
-          <w:szCs w:val="22"/>
-        </w:rPr>
+        <w:rPr/>
       </w:r>
       <m:oMathPara xmlns:m="http://schemas.openxmlformats.org/officeDocument/2006/math">
         <m:oMathParaPr>
@@ -3442,11 +3330,7 @@
         </w:rPr>
       </w:pPr>
       <w:r>
-        <w:rPr>
-          <w:rFonts w:ascii="Liberation Sans" w:hAnsi="Liberation Sans"/>
-          <w:sz w:val="22"/>
-          <w:szCs w:val="22"/>
-        </w:rPr>
+        <w:rPr/>
       </w:r>
       <m:oMathPara xmlns:m="http://schemas.openxmlformats.org/officeDocument/2006/math">
         <m:oMathParaPr>
@@ -3550,11 +3434,7 @@
         </w:rPr>
       </w:pPr>
       <w:r>
-        <w:rPr>
-          <w:rFonts w:ascii="Liberation Sans" w:hAnsi="Liberation Sans"/>
-          <w:sz w:val="22"/>
-          <w:szCs w:val="22"/>
-        </w:rPr>
+        <w:rPr/>
       </w:r>
       <m:oMathPara xmlns:m="http://schemas.openxmlformats.org/officeDocument/2006/math">
         <m:oMathParaPr>
@@ -3606,11 +3486,7 @@
         </w:rPr>
       </w:pPr>
       <w:r>
-        <w:rPr>
-          <w:rFonts w:ascii="Liberation Sans" w:hAnsi="Liberation Sans"/>
-          <w:sz w:val="22"/>
-          <w:szCs w:val="22"/>
-        </w:rPr>
+        <w:rPr/>
       </w:r>
       <m:oMathPara xmlns:m="http://schemas.openxmlformats.org/officeDocument/2006/math">
         <m:oMathParaPr>
@@ -3662,11 +3538,7 @@
         </w:rPr>
       </w:pPr>
       <w:r>
-        <w:rPr>
-          <w:rFonts w:ascii="Liberation Sans" w:hAnsi="Liberation Sans"/>
-          <w:sz w:val="22"/>
-          <w:szCs w:val="22"/>
-        </w:rPr>
+        <w:rPr/>
       </w:r>
       <m:oMathPara xmlns:m="http://schemas.openxmlformats.org/officeDocument/2006/math">
         <m:oMathParaPr>
@@ -3724,11 +3596,7 @@
         </w:rPr>
       </w:pPr>
       <w:r>
-        <w:rPr>
-          <w:rFonts w:ascii="Liberation Sans" w:hAnsi="Liberation Sans"/>
-          <w:sz w:val="22"/>
-          <w:szCs w:val="22"/>
-        </w:rPr>
+        <w:rPr/>
       </w:r>
       <m:oMathPara xmlns:m="http://schemas.openxmlformats.org/officeDocument/2006/math">
         <m:oMathParaPr>
@@ -3815,11 +3683,7 @@
         </w:rPr>
       </w:pPr>
       <w:r>
-        <w:rPr>
-          <w:rFonts w:ascii="Liberation Sans" w:hAnsi="Liberation Sans"/>
-          <w:sz w:val="22"/>
-          <w:szCs w:val="22"/>
-        </w:rPr>
+        <w:rPr/>
       </w:r>
       <m:oMathPara xmlns:m="http://schemas.openxmlformats.org/officeDocument/2006/math">
         <m:oMathParaPr>
@@ -3882,11 +3746,7 @@
         </w:rPr>
       </w:pPr>
       <w:r>
-        <w:rPr>
-          <w:rFonts w:ascii="Liberation Sans" w:hAnsi="Liberation Sans"/>
-          <w:sz w:val="22"/>
-          <w:szCs w:val="22"/>
-        </w:rPr>
+        <w:rPr/>
       </w:r>
       <m:oMathPara xmlns:m="http://schemas.openxmlformats.org/officeDocument/2006/math">
         <m:oMathParaPr>
@@ -3944,11 +3804,7 @@
         </w:rPr>
       </w:pPr>
       <w:r>
-        <w:rPr>
-          <w:rFonts w:ascii="Liberation Sans" w:hAnsi="Liberation Sans"/>
-          <w:sz w:val="22"/>
-          <w:szCs w:val="22"/>
-        </w:rPr>
+        <w:rPr/>
       </w:r>
       <m:oMathPara xmlns:m="http://schemas.openxmlformats.org/officeDocument/2006/math">
         <m:oMathParaPr>
@@ -4006,11 +3862,7 @@
         </w:rPr>
       </w:pPr>
       <w:r>
-        <w:rPr>
-          <w:rFonts w:ascii="Liberation Sans" w:hAnsi="Liberation Sans"/>
-          <w:sz w:val="22"/>
-          <w:szCs w:val="22"/>
-        </w:rPr>
+        <w:rPr/>
       </w:r>
       <m:oMathPara xmlns:m="http://schemas.openxmlformats.org/officeDocument/2006/math">
         <m:oMathParaPr>
@@ -4129,11 +3981,7 @@
         </w:rPr>
       </w:pPr>
       <w:r>
-        <w:rPr>
-          <w:rFonts w:ascii="Liberation Sans" w:hAnsi="Liberation Sans"/>
-          <w:sz w:val="22"/>
-          <w:szCs w:val="22"/>
-        </w:rPr>
+        <w:rPr/>
       </w:r>
       <m:oMath xmlns:m="http://schemas.openxmlformats.org/officeDocument/2006/math">
         <m:nary>
@@ -4207,11 +4055,7 @@
         <w:t xml:space="preserve">Answer: </w:t>
       </w:r>
       <w:r>
-        <w:rPr>
-          <w:rFonts w:ascii="Liberation Sans" w:hAnsi="Liberation Sans"/>
-          <w:sz w:val="22"/>
-          <w:szCs w:val="22"/>
-        </w:rPr>
+        <w:rPr/>
       </w:r>
       <m:oMath xmlns:m="http://schemas.openxmlformats.org/officeDocument/2006/math">
         <m:f>
@@ -4264,11 +4108,7 @@
         </w:rPr>
       </w:pPr>
       <w:r>
-        <w:rPr>
-          <w:rFonts w:ascii="Liberation Sans" w:hAnsi="Liberation Sans"/>
-          <w:sz w:val="22"/>
-          <w:szCs w:val="22"/>
-        </w:rPr>
+        <w:rPr/>
       </w:r>
       <m:oMathPara xmlns:m="http://schemas.openxmlformats.org/officeDocument/2006/math">
         <m:oMathParaPr>
@@ -4337,11 +4177,7 @@
         </w:rPr>
       </w:pPr>
       <w:r>
-        <w:rPr>
-          <w:rFonts w:ascii="Liberation Sans" w:hAnsi="Liberation Sans"/>
-          <w:sz w:val="22"/>
-          <w:szCs w:val="22"/>
-        </w:rPr>
+        <w:rPr/>
       </w:r>
       <m:oMathPara xmlns:m="http://schemas.openxmlformats.org/officeDocument/2006/math">
         <m:oMathParaPr>
@@ -4505,11 +4341,7 @@
         </w:rPr>
       </w:pPr>
       <w:r>
-        <w:rPr>
-          <w:rFonts w:ascii="Liberation Sans" w:hAnsi="Liberation Sans"/>
-          <w:sz w:val="22"/>
-          <w:szCs w:val="22"/>
-        </w:rPr>
+        <w:rPr/>
       </w:r>
       <m:oMath xmlns:m="http://schemas.openxmlformats.org/officeDocument/2006/math">
         <m:nary>
@@ -4609,11 +4441,7 @@
         <w:t xml:space="preserve">Answer: </w:t>
       </w:r>
       <w:r>
-        <w:rPr>
-          <w:rFonts w:ascii="Liberation Sans" w:hAnsi="Liberation Sans"/>
-          <w:sz w:val="22"/>
-          <w:szCs w:val="22"/>
-        </w:rPr>
+        <w:rPr/>
       </w:r>
       <m:oMath xmlns:m="http://schemas.openxmlformats.org/officeDocument/2006/math">
         <m:f>
@@ -4698,11 +4526,7 @@
         </w:rPr>
       </w:pPr>
       <w:r>
-        <w:rPr>
-          <w:rFonts w:ascii="Liberation Sans" w:hAnsi="Liberation Sans"/>
-          <w:sz w:val="22"/>
-          <w:szCs w:val="22"/>
-        </w:rPr>
+        <w:rPr/>
       </w:r>
       <m:oMath xmlns:m="http://schemas.openxmlformats.org/officeDocument/2006/math">
         <m:nary>
@@ -4797,11 +4621,7 @@
         <w:t xml:space="preserve">Answer: </w:t>
       </w:r>
       <w:r>
-        <w:rPr>
-          <w:rFonts w:ascii="Liberation Sans" w:hAnsi="Liberation Sans"/>
-          <w:sz w:val="22"/>
-          <w:szCs w:val="22"/>
-        </w:rPr>
+        <w:rPr/>
       </w:r>
       <m:oMath xmlns:m="http://schemas.openxmlformats.org/officeDocument/2006/math">
         <m:f>
@@ -4898,11 +4718,7 @@
         </w:rPr>
       </w:pPr>
       <w:r>
-        <w:rPr>
-          <w:rFonts w:ascii="Liberation Sans" w:hAnsi="Liberation Sans"/>
-          <w:sz w:val="22"/>
-          <w:szCs w:val="22"/>
-        </w:rPr>
+        <w:rPr/>
       </w:r>
       <m:oMath xmlns:m="http://schemas.openxmlformats.org/officeDocument/2006/math">
         <m:nary>
@@ -4983,11 +4799,7 @@
         <w:t xml:space="preserve">Answer: </w:t>
       </w:r>
       <w:r>
-        <w:rPr>
-          <w:rFonts w:ascii="Liberation Sans" w:hAnsi="Liberation Sans"/>
-          <w:sz w:val="22"/>
-          <w:szCs w:val="22"/>
-        </w:rPr>
+        <w:rPr/>
       </w:r>
       <m:oMath xmlns:m="http://schemas.openxmlformats.org/officeDocument/2006/math">
         <m:f>
@@ -5064,11 +4876,7 @@
         </w:rPr>
       </w:pPr>
       <w:r>
-        <w:rPr>
-          <w:rFonts w:ascii="Liberation Sans" w:hAnsi="Liberation Sans"/>
-          <w:sz w:val="22"/>
-          <w:szCs w:val="22"/>
-        </w:rPr>
+        <w:rPr/>
       </w:r>
       <m:oMath xmlns:m="http://schemas.openxmlformats.org/officeDocument/2006/math">
         <m:nary>
@@ -5175,11 +4983,7 @@
         <w:t xml:space="preserve">Answer: </w:t>
       </w:r>
       <w:r>
-        <w:rPr>
-          <w:rFonts w:ascii="Liberation Sans" w:hAnsi="Liberation Sans"/>
-          <w:sz w:val="22"/>
-          <w:szCs w:val="22"/>
-        </w:rPr>
+        <w:rPr/>
       </w:r>
       <m:oMath xmlns:m="http://schemas.openxmlformats.org/officeDocument/2006/math">
         <m:f>
@@ -5270,11 +5074,7 @@
         </w:rPr>
       </w:pPr>
       <w:r>
-        <w:rPr>
-          <w:rFonts w:ascii="Liberation Sans" w:hAnsi="Liberation Sans"/>
-          <w:sz w:val="22"/>
-          <w:szCs w:val="22"/>
-        </w:rPr>
+        <w:rPr/>
       </w:r>
       <m:oMath xmlns:m="http://schemas.openxmlformats.org/officeDocument/2006/math">
         <m:nary>
@@ -5359,11 +5159,7 @@
         <w:t xml:space="preserve">Let u = sin (x). Answer: </w:t>
       </w:r>
       <w:r>
-        <w:rPr>
-          <w:rFonts w:ascii="Liberation Sans" w:hAnsi="Liberation Sans"/>
-          <w:sz w:val="22"/>
-          <w:szCs w:val="22"/>
-        </w:rPr>
+        <w:rPr/>
       </w:r>
       <m:oMath xmlns:m="http://schemas.openxmlformats.org/officeDocument/2006/math">
         <m:f>
@@ -5442,11 +5238,7 @@
         </w:rPr>
       </w:pPr>
       <w:r>
-        <w:rPr>
-          <w:rFonts w:ascii="Liberation Sans" w:hAnsi="Liberation Sans"/>
-          <w:sz w:val="22"/>
-          <w:szCs w:val="22"/>
-        </w:rPr>
+        <w:rPr/>
       </w:r>
       <m:oMath xmlns:m="http://schemas.openxmlformats.org/officeDocument/2006/math">
         <m:nary>
@@ -5511,11 +5303,7 @@
         <w:t xml:space="preserve">Answer: </w:t>
       </w:r>
       <w:r>
-        <w:rPr>
-          <w:rFonts w:ascii="Liberation Sans" w:hAnsi="Liberation Sans"/>
-          <w:sz w:val="22"/>
-          <w:szCs w:val="22"/>
-        </w:rPr>
+        <w:rPr/>
       </w:r>
       <m:oMath xmlns:m="http://schemas.openxmlformats.org/officeDocument/2006/math">
         <m:f>
@@ -5618,11 +5406,7 @@
         </w:rPr>
       </w:pPr>
       <w:r>
-        <w:rPr>
-          <w:rFonts w:ascii="Liberation Sans" w:hAnsi="Liberation Sans"/>
-          <w:sz w:val="22"/>
-          <w:szCs w:val="22"/>
-        </w:rPr>
+        <w:rPr/>
       </w:r>
       <m:oMathPara xmlns:m="http://schemas.openxmlformats.org/officeDocument/2006/math">
         <m:oMathParaPr>
@@ -5745,11 +5529,7 @@
         </w:rPr>
       </w:pPr>
       <w:r>
-        <w:rPr>
-          <w:rFonts w:ascii="Liberation Sans" w:hAnsi="Liberation Sans"/>
-          <w:sz w:val="22"/>
-          <w:szCs w:val="22"/>
-        </w:rPr>
+        <w:rPr/>
       </w:r>
       <m:oMathPara xmlns:m="http://schemas.openxmlformats.org/officeDocument/2006/math">
         <m:oMathParaPr>
@@ -5847,11 +5627,7 @@
         </w:rPr>
       </w:pPr>
       <w:r>
-        <w:rPr>
-          <w:rFonts w:ascii="Liberation Sans" w:hAnsi="Liberation Sans"/>
-          <w:sz w:val="22"/>
-          <w:szCs w:val="22"/>
-        </w:rPr>
+        <w:rPr/>
       </w:r>
       <m:oMathPara xmlns:m="http://schemas.openxmlformats.org/officeDocument/2006/math">
         <m:oMathParaPr>
@@ -5909,11 +5685,7 @@
         </w:rPr>
       </w:pPr>
       <w:r>
-        <w:rPr>
-          <w:rFonts w:ascii="Liberation Sans" w:hAnsi="Liberation Sans"/>
-          <w:sz w:val="22"/>
-          <w:szCs w:val="22"/>
-        </w:rPr>
+        <w:rPr/>
       </w:r>
       <m:oMathPara xmlns:m="http://schemas.openxmlformats.org/officeDocument/2006/math">
         <m:oMathParaPr>
@@ -5977,11 +5749,7 @@
         </w:rPr>
       </w:pPr>
       <w:r>
-        <w:rPr>
-          <w:rFonts w:ascii="Liberation Sans" w:hAnsi="Liberation Sans"/>
-          <w:sz w:val="22"/>
-          <w:szCs w:val="22"/>
-        </w:rPr>
+        <w:rPr/>
       </w:r>
       <m:oMathPara xmlns:m="http://schemas.openxmlformats.org/officeDocument/2006/math">
         <m:oMathParaPr>
@@ -6058,11 +5826,7 @@
         </w:rPr>
       </w:pPr>
       <w:r>
-        <w:rPr>
-          <w:rFonts w:ascii="Liberation Sans" w:hAnsi="Liberation Sans"/>
-          <w:sz w:val="22"/>
-          <w:szCs w:val="22"/>
-        </w:rPr>
+        <w:rPr/>
       </w:r>
       <m:oMathPara xmlns:m="http://schemas.openxmlformats.org/officeDocument/2006/math">
         <m:oMathParaPr>
@@ -6692,11 +6456,7 @@
         </w:rPr>
       </w:pPr>
       <w:r>
-        <w:rPr>
-          <w:rFonts w:ascii="Liberation Sans" w:hAnsi="Liberation Sans"/>
-          <w:sz w:val="22"/>
-          <w:szCs w:val="22"/>
-        </w:rPr>
+        <w:rPr/>
       </w:r>
       <m:oMathPara xmlns:m="http://schemas.openxmlformats.org/officeDocument/2006/math">
         <m:oMathParaPr>
@@ -6895,11 +6655,7 @@
         </w:rPr>
       </w:pPr>
       <w:r>
-        <w:rPr>
-          <w:rFonts w:ascii="Liberation Sans" w:hAnsi="Liberation Sans"/>
-          <w:sz w:val="22"/>
-          <w:szCs w:val="22"/>
-        </w:rPr>
+        <w:rPr/>
       </w:r>
       <m:oMath xmlns:m="http://schemas.openxmlformats.org/officeDocument/2006/math">
         <m:nary>
@@ -7124,11 +6880,7 @@
         </w:rPr>
       </w:pPr>
       <w:r>
-        <w:rPr>
-          <w:rFonts w:ascii="Liberation Sans" w:hAnsi="Liberation Sans"/>
-          <w:sz w:val="22"/>
-          <w:szCs w:val="22"/>
-        </w:rPr>
+        <w:rPr/>
       </w:r>
       <m:oMathPara xmlns:m="http://schemas.openxmlformats.org/officeDocument/2006/math">
         <m:oMathParaPr>
@@ -7221,11 +6973,7 @@
         </w:rPr>
       </w:pPr>
       <w:r>
-        <w:rPr>
-          <w:rFonts w:ascii="Liberation Sans" w:hAnsi="Liberation Sans"/>
-          <w:sz w:val="22"/>
-          <w:szCs w:val="22"/>
-        </w:rPr>
+        <w:rPr/>
       </w:r>
       <m:oMathPara xmlns:m="http://schemas.openxmlformats.org/officeDocument/2006/math">
         <m:oMathParaPr>
@@ -7414,11 +7162,7 @@
         </w:rPr>
       </w:pPr>
       <w:r>
-        <w:rPr>
-          <w:rFonts w:ascii="Liberation Sans" w:hAnsi="Liberation Sans"/>
-          <w:sz w:val="22"/>
-          <w:szCs w:val="22"/>
-        </w:rPr>
+        <w:rPr/>
       </w:r>
       <m:oMathPara xmlns:m="http://schemas.openxmlformats.org/officeDocument/2006/math">
         <m:oMathParaPr>
@@ -7561,11 +7305,7 @@
         </w:rPr>
       </w:pPr>
       <w:r>
-        <w:rPr>
-          <w:rFonts w:ascii="Liberation Sans" w:hAnsi="Liberation Sans"/>
-          <w:sz w:val="22"/>
-          <w:szCs w:val="22"/>
-        </w:rPr>
+        <w:rPr/>
       </w:r>
       <m:oMathPara xmlns:m="http://schemas.openxmlformats.org/officeDocument/2006/math">
         <m:oMathParaPr>
@@ -7748,11 +7488,7 @@
         </w:rPr>
       </w:pPr>
       <w:r>
-        <w:rPr>
-          <w:rFonts w:ascii="Liberation Sans" w:hAnsi="Liberation Sans"/>
-          <w:sz w:val="22"/>
-          <w:szCs w:val="22"/>
-        </w:rPr>
+        <w:rPr/>
       </w:r>
       <m:oMathPara xmlns:m="http://schemas.openxmlformats.org/officeDocument/2006/math">
         <m:oMathParaPr>
@@ -7815,11 +7551,7 @@
         </w:rPr>
       </w:pPr>
       <w:r>
-        <w:rPr>
-          <w:rFonts w:ascii="Liberation Sans" w:hAnsi="Liberation Sans"/>
-          <w:sz w:val="22"/>
-          <w:szCs w:val="22"/>
-        </w:rPr>
+        <w:rPr/>
       </w:r>
       <m:oMathPara xmlns:m="http://schemas.openxmlformats.org/officeDocument/2006/math">
         <m:oMathParaPr>
@@ -7922,11 +7654,7 @@
         <w:t xml:space="preserve">Let </w:t>
       </w:r>
       <w:r>
-        <w:rPr>
-          <w:rFonts w:ascii="Liberation Sans" w:hAnsi="Liberation Sans"/>
-          <w:sz w:val="22"/>
-          <w:szCs w:val="22"/>
-        </w:rPr>
+        <w:rPr/>
       </w:r>
       <m:oMath xmlns:m="http://schemas.openxmlformats.org/officeDocument/2006/math">
         <m:r>
@@ -7967,11 +7695,7 @@
         </w:rPr>
       </w:pPr>
       <w:r>
-        <w:rPr>
-          <w:rFonts w:ascii="Liberation Sans" w:hAnsi="Liberation Sans"/>
-          <w:sz w:val="22"/>
-          <w:szCs w:val="22"/>
-        </w:rPr>
+        <w:rPr/>
       </w:r>
       <m:oMathPara xmlns:m="http://schemas.openxmlformats.org/officeDocument/2006/math">
         <m:oMathParaPr>
@@ -8035,11 +7759,7 @@
         </w:rPr>
       </w:pPr>
       <w:r>
-        <w:rPr>
-          <w:rFonts w:ascii="Liberation Sans" w:hAnsi="Liberation Sans"/>
-          <w:sz w:val="22"/>
-          <w:szCs w:val="22"/>
-        </w:rPr>
+        <w:rPr/>
       </w:r>
       <m:oMathPara xmlns:m="http://schemas.openxmlformats.org/officeDocument/2006/math">
         <m:oMathParaPr>
@@ -8085,11 +7805,7 @@
         </w:rPr>
       </w:pPr>
       <w:r>
-        <w:rPr>
-          <w:rFonts w:ascii="Liberation Sans" w:hAnsi="Liberation Sans"/>
-          <w:sz w:val="22"/>
-          <w:szCs w:val="22"/>
-        </w:rPr>
+        <w:rPr/>
       </w:r>
       <m:oMathPara xmlns:m="http://schemas.openxmlformats.org/officeDocument/2006/math">
         <m:oMathParaPr>
@@ -8212,11 +7928,7 @@
         </w:rPr>
       </w:pPr>
       <w:r>
-        <w:rPr>
-          <w:rFonts w:ascii="Liberation Sans" w:hAnsi="Liberation Sans"/>
-          <w:sz w:val="22"/>
-          <w:szCs w:val="22"/>
-        </w:rPr>
+        <w:rPr/>
       </w:r>
       <m:oMathPara xmlns:m="http://schemas.openxmlformats.org/officeDocument/2006/math">
         <m:oMathParaPr>
@@ -8261,11 +7973,7 @@
         </w:rPr>
       </w:pPr>
       <w:r>
-        <w:rPr>
-          <w:rFonts w:ascii="Liberation Sans" w:hAnsi="Liberation Sans"/>
-          <w:sz w:val="22"/>
-          <w:szCs w:val="22"/>
-        </w:rPr>
+        <w:rPr/>
       </w:r>
       <m:oMathPara xmlns:m="http://schemas.openxmlformats.org/officeDocument/2006/math">
         <m:oMathParaPr>
@@ -8328,11 +8036,7 @@
         <w:t xml:space="preserve">But </w:t>
       </w:r>
       <w:r>
-        <w:rPr>
-          <w:rFonts w:ascii="Liberation Sans" w:hAnsi="Liberation Sans"/>
-          <w:sz w:val="22"/>
-          <w:szCs w:val="22"/>
-        </w:rPr>
+        <w:rPr/>
       </w:r>
       <m:oMath xmlns:m="http://schemas.openxmlformats.org/officeDocument/2006/math">
         <m:r>
@@ -8373,11 +8077,7 @@
         </w:rPr>
       </w:pPr>
       <w:r>
-        <w:rPr>
-          <w:rFonts w:ascii="Liberation Sans" w:hAnsi="Liberation Sans"/>
-          <w:sz w:val="22"/>
-          <w:szCs w:val="22"/>
-        </w:rPr>
+        <w:rPr/>
       </w:r>
       <m:oMathPara xmlns:m="http://schemas.openxmlformats.org/officeDocument/2006/math">
         <m:oMathParaPr>
@@ -8437,44 +8137,33 @@
       </w:pPr>
       <w:r>
         <w:rPr>
-          <w:rFonts w:ascii="Liberation Sans" w:hAnsi="Liberation Sans"/>
-          <w:sz w:val="22"/>
-          <w:szCs w:val="22"/>
-        </w:rPr>
-      </w:r>
-    </w:p>
-    <w:p>
-      <w:pPr>
-        <w:pStyle w:val="Normal"/>
-        <w:bidi w:val="0"/>
-        <w:jc w:val="left"/>
-        <w:rPr>
-          <w:rFonts w:ascii="Liberation Sans" w:hAnsi="Liberation Sans"/>
-          <w:sz w:val="22"/>
-          <w:szCs w:val="22"/>
-        </w:rPr>
-      </w:pPr>
-      <w:r>
-        <w:rPr>
-          <w:rFonts w:ascii="Liberation Sans" w:hAnsi="Liberation Sans"/>
-          <w:b w:val="false"/>
-          <w:bCs w:val="false"/>
-          <w:sz w:val="22"/>
-          <w:szCs w:val="22"/>
-          <w:u w:val="none"/>
-        </w:rPr>
-        <w:t xml:space="preserve">When you don’t know what to do again, just use integration by parts. </w:t>
-      </w:r>
-      <w:r>
-        <w:rPr>
-          <w:rFonts w:ascii="Liberation Sans" w:hAnsi="Liberation Sans"/>
-          <w:b w:val="false"/>
-          <w:bCs w:val="false"/>
-          <w:sz w:val="22"/>
-          <w:szCs w:val="22"/>
-          <w:u w:val="none"/>
-        </w:rPr>
-        <w:t>Don’t follow me oh :-)</w:t>
+          <w:b w:val="false"/>
+          <w:bCs w:val="false"/>
+          <w:u w:val="none"/>
+        </w:rPr>
+      </w:r>
+    </w:p>
+    <w:p>
+      <w:pPr>
+        <w:pStyle w:val="Normal"/>
+        <w:bidi w:val="0"/>
+        <w:jc w:val="left"/>
+        <w:rPr>
+          <w:rFonts w:ascii="Liberation Sans" w:hAnsi="Liberation Sans"/>
+          <w:sz w:val="22"/>
+          <w:szCs w:val="22"/>
+        </w:rPr>
+      </w:pPr>
+      <w:r>
+        <w:rPr>
+          <w:rFonts w:ascii="Liberation Sans" w:hAnsi="Liberation Sans"/>
+          <w:b w:val="false"/>
+          <w:bCs w:val="false"/>
+          <w:sz w:val="22"/>
+          <w:szCs w:val="22"/>
+          <w:u w:val="none"/>
+        </w:rPr>
+        <w:t>When you don’t know what to do again, just use integration by parts. Don’t follow me oh :-)</w:t>
       </w:r>
     </w:p>
     <w:sectPr>
@@ -8514,7 +8203,7 @@
     <w:pPr>
       <w:widowControl/>
       <w:suppressAutoHyphens w:val="true"/>
-      <w:overflowPunct w:val="false"/>
+      <w:overflowPunct w:val="true"/>
       <w:bidi w:val="0"/>
       <w:spacing w:before="0" w:after="0"/>
       <w:jc w:val="left"/>

</xml_diff>